<commit_message>
worked on the topic for mqtt
</commit_message>
<xml_diff>
--- a/doc/api.docx
+++ b/doc/api.docx
@@ -3,13 +3,42 @@
 <w:document xmlns:wpc="http://schemas.microsoft.com/office/word/2010/wordprocessingCanvas" xmlns:cx="http://schemas.microsoft.com/office/drawing/2014/chartex" xmlns:cx1="http://schemas.microsoft.com/office/drawing/2015/9/8/chartex" xmlns:cx2="http://schemas.microsoft.com/office/drawing/2015/10/21/chartex" xmlns:cx3="http://schemas.microsoft.com/office/drawing/2016/5/9/chartex" xmlns:cx4="http://schemas.microsoft.com/office/drawing/2016/5/10/chartex" xmlns:cx5="http://schemas.microsoft.com/office/drawing/2016/5/11/chartex" xmlns:cx6="http://schemas.microsoft.com/office/drawing/2016/5/12/chartex" xmlns:cx7="http://schemas.microsoft.com/office/drawing/2016/5/13/chartex" xmlns:cx8="http://schemas.microsoft.com/office/drawing/2016/5/14/chartex" xmlns:mc="http://schemas.openxmlformats.org/markup-compatibility/2006" xmlns:aink="http://schemas.microsoft.com/office/drawing/2016/ink" xmlns:am3d="http://schemas.microsoft.com/office/drawing/2017/model3d" xmlns:o="urn:schemas-microsoft-com:office:office" xmlns:r="http://schemas.openxmlformats.org/officeDocument/2006/relationships" xmlns:m="http://schemas.openxmlformats.org/officeDocument/2006/math" xmlns:v="urn:schemas-microsoft-com:vml" xmlns:wp14="http://schemas.microsoft.com/office/word/2010/wordprocessingDrawing" xmlns:wp="http://schemas.openxmlformats.org/drawingml/2006/wordprocessingDrawing" xmlns:w10="urn:schemas-microsoft-com:office:word" xmlns:w="http://schemas.openxmlformats.org/wordprocessingml/2006/main" xmlns:w14="http://schemas.microsoft.com/office/word/2010/wordml" xmlns:w15="http://schemas.microsoft.com/office/word/2012/wordml" xmlns:w16se="http://schemas.microsoft.com/office/word/2015/wordml/symex" xmlns:wpg="http://schemas.microsoft.com/office/word/2010/wordprocessingGroup" xmlns:wpi="http://schemas.microsoft.com/office/word/2010/wordprocessingInk" xmlns:wne="http://schemas.microsoft.com/office/word/2006/wordml" xmlns:wps="http://schemas.microsoft.com/office/word/2010/wordprocessingShape" mc:Ignorable="w14 w15 w16se wp14">
   <w:body>
     <w:p>
-      <w:r>
-        <w:t>mqtt api overview</w:t>
-      </w:r>
-    </w:p>
-    <w:p>
-      <w:r>
-        <w:t>Topic: mqtt/devices/&lt;device_id&gt;/</w:t>
+      <w:proofErr w:type="spellStart"/>
+      <w:r>
+        <w:t>mqtt</w:t>
+      </w:r>
+      <w:proofErr w:type="spellEnd"/>
+      <w:r>
+        <w:t xml:space="preserve"> </w:t>
+      </w:r>
+      <w:proofErr w:type="spellStart"/>
+      <w:r>
+        <w:t>api</w:t>
+      </w:r>
+      <w:proofErr w:type="spellEnd"/>
+      <w:r>
+        <w:t xml:space="preserve"> overview</w:t>
+      </w:r>
+    </w:p>
+    <w:p>
+      <w:r>
+        <w:t xml:space="preserve">Topic: </w:t>
+      </w:r>
+      <w:proofErr w:type="spellStart"/>
+      <w:r>
+        <w:t>mqtt</w:t>
+      </w:r>
+      <w:proofErr w:type="spellEnd"/>
+      <w:r>
+        <w:t>/devices/&lt;</w:t>
+      </w:r>
+      <w:proofErr w:type="spellStart"/>
+      <w:r>
+        <w:t>device_id</w:t>
+      </w:r>
+      <w:proofErr w:type="spellEnd"/>
+      <w:r>
+        <w:t>&gt;/</w:t>
       </w:r>
       <w:r>
         <w:t>up/</w:t>
@@ -40,10 +69,18 @@
         </w:numPr>
       </w:pPr>
       <w:r>
-        <w:t>mqtt</w:t>
-      </w:r>
-      <w:r>
-        <w:t>/devices/&lt;device_id&gt;</w:t>
+        <w:t>/</w:t>
+      </w:r>
+      <w:r>
+        <w:t>devices/&lt;</w:t>
+      </w:r>
+      <w:proofErr w:type="spellStart"/>
+      <w:r>
+        <w:t>device_id</w:t>
+      </w:r>
+      <w:proofErr w:type="spellEnd"/>
+      <w:r>
+        <w:t>&gt;</w:t>
       </w:r>
       <w:r>
         <w:t>/events/sensor</w:t>
@@ -58,7 +95,18 @@
         </w:numPr>
       </w:pPr>
       <w:r>
-        <w:t>mqtt/devices/&lt;device_id&gt;</w:t>
+        <w:t>/</w:t>
+      </w:r>
+      <w:r>
+        <w:t>devices/&lt;</w:t>
+      </w:r>
+      <w:proofErr w:type="spellStart"/>
+      <w:r>
+        <w:t>device_id</w:t>
+      </w:r>
+      <w:proofErr w:type="spellEnd"/>
+      <w:r>
+        <w:t>&gt;</w:t>
       </w:r>
       <w:r>
         <w:t>/events/remote</w:t>
@@ -73,8 +121,18 @@
         </w:numPr>
       </w:pPr>
       <w:bookmarkStart w:id="0" w:name="_Hlk507062420"/>
-      <w:r>
-        <w:t>mqtt/devices/&lt;device_id&gt;</w:t>
+      <w:bookmarkStart w:id="1" w:name="_GoBack"/>
+      <w:bookmarkEnd w:id="1"/>
+      <w:r>
+        <w:t>/devices/&lt;</w:t>
+      </w:r>
+      <w:proofErr w:type="spellStart"/>
+      <w:r>
+        <w:t>device_id</w:t>
+      </w:r>
+      <w:proofErr w:type="spellEnd"/>
+      <w:r>
+        <w:t>&gt;</w:t>
       </w:r>
       <w:r>
         <w:t>/events/</w:t>
@@ -88,10 +146,22 @@
       </w:r>
       <w:r>
         <w:tab/>
+      </w:r>
+      <w:proofErr w:type="spellStart"/>
+      <w:r>
         <w:t>mqtt</w:t>
       </w:r>
-      <w:r>
-        <w:t>/devices/&lt;device_id&gt;</w:t>
+      <w:proofErr w:type="spellEnd"/>
+      <w:r>
+        <w:t>/devices/&lt;</w:t>
+      </w:r>
+      <w:proofErr w:type="spellStart"/>
+      <w:r>
+        <w:t>device_id</w:t>
+      </w:r>
+      <w:proofErr w:type="spellEnd"/>
+      <w:r>
+        <w:t>&gt;</w:t>
       </w:r>
       <w:r>
         <w:t>/events/</w:t>
@@ -105,7 +175,15 @@
     <w:p>
       <w:r>
         <w:tab/>
-        <w:t>“hardware_serial”: “”,</w:t>
+        <w:t>“</w:t>
+      </w:r>
+      <w:proofErr w:type="spellStart"/>
+      <w:r>
+        <w:t>hardware_serial</w:t>
+      </w:r>
+      <w:proofErr w:type="spellEnd"/>
+      <w:r>
+        <w:t>”: “”,</w:t>
       </w:r>
     </w:p>
     <w:p>
@@ -117,7 +195,31 @@
     <w:p>
       <w:r>
         <w:tab/>
-        <w:t xml:space="preserve">“is_retry”: false, // is set to tru if this message is a retry ( you could also detect this from the counter) </w:t>
+        <w:t>“</w:t>
+      </w:r>
+      <w:proofErr w:type="spellStart"/>
+      <w:r>
+        <w:t>is_retry</w:t>
+      </w:r>
+      <w:proofErr w:type="spellEnd"/>
+      <w:r>
+        <w:t xml:space="preserve">”: false, // is set to </w:t>
+      </w:r>
+      <w:proofErr w:type="spellStart"/>
+      <w:r>
+        <w:t>tru</w:t>
+      </w:r>
+      <w:proofErr w:type="spellEnd"/>
+      <w:r>
+        <w:t xml:space="preserve"> if this message is a retry </w:t>
+      </w:r>
+      <w:proofErr w:type="gramStart"/>
+      <w:r>
+        <w:t>( you</w:t>
+      </w:r>
+      <w:proofErr w:type="gramEnd"/>
+      <w:r>
+        <w:t xml:space="preserve"> could also detect this from the counter) </w:t>
       </w:r>
     </w:p>
     <w:p>
@@ -129,13 +231,26 @@
     <w:p>
       <w:r>
         <w:tab/>
-        <w:t>“airtime”: timestamp. // time it was online connected to wifi</w:t>
-      </w:r>
-    </w:p>
-    <w:p>
-      <w:r>
-        <w:tab/>
-        <w:t>“software_version”: 1.0</w:t>
+        <w:t xml:space="preserve">“airtime”: timestamp. // time it was online connected to </w:t>
+      </w:r>
+      <w:proofErr w:type="spellStart"/>
+      <w:r>
+        <w:t>wifi</w:t>
+      </w:r>
+      <w:proofErr w:type="spellEnd"/>
+    </w:p>
+    <w:p>
+      <w:r>
+        <w:tab/>
+        <w:t>“</w:t>
+      </w:r>
+      <w:proofErr w:type="spellStart"/>
+      <w:r>
+        <w:t>software_version</w:t>
+      </w:r>
+      <w:proofErr w:type="spellEnd"/>
+      <w:r>
+        <w:t>”: 1.0</w:t>
       </w:r>
     </w:p>
     <w:p>
@@ -150,11 +265,16 @@
       </w:r>
       <w:r>
         <w:tab/>
-        <w:t xml:space="preserve">“timestamp”:  1234,  </w:t>
+        <w:t xml:space="preserve">“timestamp”:  </w:t>
+      </w:r>
+      <w:proofErr w:type="gramStart"/>
+      <w:r>
+        <w:t xml:space="preserve">1234,  </w:t>
       </w:r>
       <w:r>
         <w:t>/</w:t>
       </w:r>
+      <w:proofErr w:type="gramEnd"/>
       <w:r>
         <w:t>/</w:t>
       </w:r>
@@ -170,7 +290,15 @@
         <w:tab/>
       </w:r>
       <w:r>
-        <w:t xml:space="preserve">“rssi”: -25 </w:t>
+        <w:t>“</w:t>
+      </w:r>
+      <w:proofErr w:type="spellStart"/>
+      <w:r>
+        <w:t>rssi</w:t>
+      </w:r>
+      <w:proofErr w:type="spellEnd"/>
+      <w:r>
+        <w:t xml:space="preserve">”: -25 </w:t>
       </w:r>
       <w:r>
         <w:t>// Signal strength of the received message</w:t>
@@ -182,7 +310,15 @@
       </w:r>
       <w:r>
         <w:tab/>
-        <w:t>“batteryLevel”: 60</w:t>
+        <w:t>“</w:t>
+      </w:r>
+      <w:proofErr w:type="spellStart"/>
+      <w:r>
+        <w:t>batteryLevel</w:t>
+      </w:r>
+      <w:proofErr w:type="spellEnd"/>
+      <w:r>
+        <w:t>”: 60</w:t>
       </w:r>
     </w:p>
     <w:p>
@@ -208,10 +344,22 @@
     <w:p>
       <w:r>
         <w:tab/>
+      </w:r>
+      <w:proofErr w:type="spellStart"/>
+      <w:r>
         <w:t>mqtt</w:t>
       </w:r>
-      <w:r>
-        <w:t>/devices/&lt;device_id&gt;</w:t>
+      <w:proofErr w:type="spellEnd"/>
+      <w:r>
+        <w:t>/devices/&lt;</w:t>
+      </w:r>
+      <w:proofErr w:type="spellStart"/>
+      <w:r>
+        <w:t>device_id</w:t>
+      </w:r>
+      <w:proofErr w:type="spellEnd"/>
+      <w:r>
+        <w:t>&gt;</w:t>
       </w:r>
       <w:r>
         <w:t>/events/</w:t>
@@ -230,7 +378,15 @@
         <w:ind w:firstLine="720"/>
       </w:pPr>
       <w:r>
-        <w:t>“error” : “message”</w:t>
+        <w:t>“error</w:t>
+      </w:r>
+      <w:proofErr w:type="gramStart"/>
+      <w:r>
+        <w:t>” :</w:t>
+      </w:r>
+      <w:proofErr w:type="gramEnd"/>
+      <w:r>
+        <w:t xml:space="preserve"> “message”</w:t>
       </w:r>
     </w:p>
     <w:p>
@@ -303,7 +459,15 @@
     <w:p/>
     <w:p>
       <w:r>
-        <w:t>Device subscribed t o MQTT ‘Topic’ to receive ‘commands’</w:t>
+        <w:t xml:space="preserve">Device subscribed </w:t>
+      </w:r>
+      <w:proofErr w:type="spellStart"/>
+      <w:r>
+        <w:t>t o</w:t>
+      </w:r>
+      <w:proofErr w:type="spellEnd"/>
+      <w:r>
+        <w:t xml:space="preserve"> MQTT ‘Topic’ to receive ‘commands’</w:t>
       </w:r>
     </w:p>
     <w:p/>
@@ -364,10 +528,7 @@
       </w:r>
     </w:p>
     <w:p/>
-    <w:p>
-      <w:bookmarkStart w:id="1" w:name="_GoBack"/>
-      <w:bookmarkEnd w:id="1"/>
-    </w:p>
+    <w:p/>
     <w:sectPr>
       <w:pgSz w:w="12240" w:h="15840"/>
       <w:pgMar w:top="1440" w:right="1440" w:bottom="1440" w:left="1440" w:header="720" w:footer="720" w:gutter="0"/>

</xml_diff>